<commit_message>
numbered achievements added them to database in the same order by id, these numbers will be used to set the users achievement bit field, 0 will be skipped, or maybe used to show that the player has all other achievements or something
</commit_message>
<xml_diff>
--- a/ beadloomgame/Achievements.docx
+++ b/ beadloomgame/Achievements.docx
@@ -9,6 +9,9 @@
     </w:p>
     <w:p>
       <w:r>
+        <w:t>1-</w:t>
+      </w:r>
+      <w:r>
         <w:t>Persistent Puzzler</w:t>
       </w:r>
       <w:r>
@@ -24,6 +27,9 @@
     </w:p>
     <w:p>
       <w:r>
+        <w:t>2-</w:t>
+      </w:r>
+      <w:r>
         <w:t>Silver Puzzler</w:t>
       </w:r>
       <w:r>
@@ -39,6 +45,9 @@
     </w:p>
     <w:p>
       <w:r>
+        <w:t>3-</w:t>
+      </w:r>
+      <w:r>
         <w:t>So Close and Yet So Far</w:t>
       </w:r>
       <w:r>
@@ -51,6 +60,9 @@
     </w:p>
     <w:p>
       <w:r>
+        <w:t>4-</w:t>
+      </w:r>
+      <w:r>
         <w:t>Pure Platinum</w:t>
       </w:r>
       <w:r>
@@ -66,6 +78,9 @@
     </w:p>
     <w:p>
       <w:r>
+        <w:t>5-</w:t>
+      </w:r>
+      <w:r>
         <w:t>World Champion</w:t>
       </w:r>
       <w:r>
@@ -73,15 +88,13 @@
       </w:r>
       <w:r>
         <w:tab/>
-        <w:t xml:space="preserve">Set a global </w:t>
-      </w:r>
-      <w:proofErr w:type="spellStart"/>
-      <w:r>
-        <w:t>Highscore</w:t>
-      </w:r>
-      <w:proofErr w:type="spellEnd"/>
-    </w:p>
-    <w:p>
+        <w:t>Set a global Highscore</w:t>
+      </w:r>
+    </w:p>
+    <w:p>
+      <w:r>
+        <w:t>6-</w:t>
+      </w:r>
       <w:r>
         <w:t>Learned the Basics</w:t>
       </w:r>
@@ -95,6 +108,9 @@
     </w:p>
     <w:p>
       <w:r>
+        <w:t>7-</w:t>
+      </w:r>
+      <w:r>
         <w:t>Mastered the Basics</w:t>
       </w:r>
       <w:r>
@@ -107,6 +123,9 @@
     </w:p>
     <w:p>
       <w:r>
+        <w:t>9-</w:t>
+      </w:r>
+      <w:r>
         <w:t>Easy as Pi</w:t>
       </w:r>
       <w:r>
@@ -125,6 +144,9 @@
     </w:p>
     <w:p>
       <w:r>
+        <w:t>10-</w:t>
+      </w:r>
+      <w:r>
         <w:t>Have your Pie and Eat it too</w:t>
       </w:r>
       <w:r>
@@ -134,6 +156,9 @@
     </w:p>
     <w:p>
       <w:r>
+        <w:t>11-</w:t>
+      </w:r>
+      <w:r>
         <w:t>Mental Medium</w:t>
       </w:r>
       <w:r>
@@ -146,6 +171,9 @@
     </w:p>
     <w:p>
       <w:r>
+        <w:t>12-</w:t>
+      </w:r>
+      <w:r>
         <w:t>Mental Medium Master</w:t>
       </w:r>
       <w:r>
@@ -158,6 +186,9 @@
     </w:p>
     <w:p>
       <w:r>
+        <w:t>13-</w:t>
+      </w:r>
+      <w:r>
         <w:t>Puzzle Master</w:t>
       </w:r>
       <w:r>
@@ -173,6 +204,9 @@
     </w:p>
     <w:p>
       <w:r>
+        <w:t>14-</w:t>
+      </w:r>
+      <w:r>
         <w:t>Absolute Puzzle Master</w:t>
       </w:r>
       <w:r>
@@ -185,6 +219,9 @@
     </w:p>
     <w:p>
       <w:r>
+        <w:t>15-</w:t>
+      </w:r>
+      <w:r>
         <w:t>Creative Cat</w:t>
       </w:r>
       <w:r>
@@ -200,6 +237,9 @@
     </w:p>
     <w:p>
       <w:r>
+        <w:t>16-</w:t>
+      </w:r>
+      <w:r>
         <w:t>Was it a Rocket Ship?</w:t>
       </w:r>
       <w:r>
@@ -212,6 +252,9 @@
     </w:p>
     <w:p>
       <w:r>
+        <w:t>17-</w:t>
+      </w:r>
+      <w:r>
         <w:t>The New Ideal</w:t>
       </w:r>
       <w:r>
@@ -222,18 +265,13 @@
       </w:r>
       <w:r>
         <w:tab/>
-        <w:t xml:space="preserve">Set a global </w:t>
-      </w:r>
-      <w:proofErr w:type="spellStart"/>
-      <w:r>
-        <w:t>Highscore</w:t>
-      </w:r>
-      <w:proofErr w:type="spellEnd"/>
-      <w:r>
-        <w:t xml:space="preserve"> on a custom puzzle made by another player</w:t>
-      </w:r>
-    </w:p>
-    <w:p>
+        <w:t>Set a global Highscore on a custom puzzle made by another player</w:t>
+      </w:r>
+    </w:p>
+    <w:p>
+      <w:r>
+        <w:t>18-</w:t>
+      </w:r>
       <w:r>
         <w:t>A Sense of Self</w:t>
       </w:r>
@@ -250,6 +288,9 @@
     </w:p>
     <w:p>
       <w:r>
+        <w:t>19-</w:t>
+      </w:r>
+      <w:r>
         <w:t>Speed King</w:t>
       </w:r>
       <w:r>
@@ -265,6 +306,9 @@
     </w:p>
     <w:p>
       <w:r>
+        <w:t>20-</w:t>
+      </w:r>
+      <w:r>
         <w:t>Awesome Sauce</w:t>
       </w:r>
       <w:r>
@@ -277,6 +321,9 @@
     </w:p>
     <w:p>
       <w:r>
+        <w:t>21-</w:t>
+      </w:r>
+      <w:r>
         <w:t>Give Peace a Chance</w:t>
       </w:r>
       <w:r>
@@ -289,6 +336,9 @@
     </w:p>
     <w:p>
       <w:r>
+        <w:t>22-</w:t>
+      </w:r>
+      <w:r>
         <w:t>Old School</w:t>
       </w:r>
       <w:r>
@@ -303,6 +353,9 @@
       </w:r>
     </w:p>
     <w:p>
+      <w:r>
+        <w:t>23-</w:t>
+      </w:r>
       <w:r>
         <w:t>Puzzle Perfection</w:t>
       </w:r>

</xml_diff>